<commit_message>
added norco college, updated resume
</commit_message>
<xml_diff>
--- a/assets/about/resume/resume-of-miguel-mota.docx
+++ b/assets/about/resume/resume-of-miguel-mota.docx
@@ -354,7 +354,7 @@
     </w:p>
     <w:p>
       <w:pPr>
-        <w:spacing w:after="100" w:line="240" w:lineRule="auto"/>
+        <w:spacing w:after="0" w:line="240" w:lineRule="auto"/>
         <w:rPr>
           <w:rFonts w:ascii="Consolas" w:hAnsi="Consolas" w:cs="Consolas"/>
           <w:sz w:val="24"/>
@@ -377,23 +377,31 @@
         </w:rPr>
         <w:t xml:space="preserve"> HTML5,</w:t>
       </w:r>
-      <w:bookmarkStart w:id="0" w:name="_GoBack"/>
-      <w:bookmarkEnd w:id="0"/>
-      <w:r>
-        <w:rPr>
-          <w:rFonts w:ascii="Consolas" w:hAnsi="Consolas" w:cs="Consolas"/>
-          <w:sz w:val="24"/>
-          <w:szCs w:val="24"/>
-        </w:rPr>
-        <w:t xml:space="preserve"> CSS3, JavaScript (jQuery), </w:t>
-      </w:r>
-      <w:r>
-        <w:rPr>
-          <w:rFonts w:ascii="Consolas" w:hAnsi="Consolas" w:cs="Consolas"/>
-          <w:sz w:val="24"/>
-          <w:szCs w:val="24"/>
-        </w:rPr>
-        <w:t xml:space="preserve">                 PHP &amp; SQL and</w:t>
+      <w:r>
+        <w:rPr>
+          <w:rFonts w:ascii="Consolas" w:hAnsi="Consolas" w:cs="Consolas"/>
+          <w:sz w:val="24"/>
+          <w:szCs w:val="24"/>
+        </w:rPr>
+        <w:t xml:space="preserve"> CSS3, JavaScript (jQuery),</w:t>
+      </w:r>
+    </w:p>
+    <w:p>
+      <w:pPr>
+        <w:spacing w:after="100" w:line="240" w:lineRule="auto"/>
+        <w:rPr>
+          <w:rFonts w:ascii="Consolas" w:hAnsi="Consolas" w:cs="Consolas"/>
+          <w:sz w:val="24"/>
+          <w:szCs w:val="24"/>
+        </w:rPr>
+      </w:pPr>
+      <w:r>
+        <w:rPr>
+          <w:rFonts w:ascii="Consolas" w:hAnsi="Consolas" w:cs="Consolas"/>
+          <w:sz w:val="24"/>
+          <w:szCs w:val="24"/>
+        </w:rPr>
+        <w:t>PHP &amp; SQL and</w:t>
       </w:r>
       <w:r>
         <w:rPr>
@@ -523,6 +531,8 @@
           <w:szCs w:val="24"/>
         </w:rPr>
       </w:pPr>
+      <w:bookmarkStart w:id="0" w:name="_GoBack"/>
+      <w:bookmarkEnd w:id="0"/>
     </w:p>
     <w:p>
       <w:pPr>
@@ -548,7 +558,6 @@
       <w:pPr>
         <w:spacing w:after="100" w:line="240" w:lineRule="auto"/>
         <w:rPr>
-          <w:rStyle w:val="Hyperlink"/>
           <w:rFonts w:ascii="Consolas" w:hAnsi="Consolas" w:cs="Consolas"/>
           <w:sz w:val="24"/>
           <w:szCs w:val="24"/>
@@ -568,31 +577,23 @@
           <w:sz w:val="24"/>
           <w:szCs w:val="24"/>
         </w:rPr>
-        <w:t xml:space="preserve">    </w:t>
-      </w:r>
-      <w:r>
-        <w:rPr>
-          <w:rFonts w:ascii="Consolas" w:hAnsi="Consolas" w:cs="Consolas"/>
-          <w:sz w:val="24"/>
-          <w:szCs w:val="24"/>
-        </w:rPr>
-        <w:t xml:space="preserve">  </w:t>
-      </w:r>
-      <w:r>
-        <w:rPr>
-          <w:rFonts w:ascii="Consolas" w:hAnsi="Consolas" w:cs="Consolas"/>
-          <w:sz w:val="24"/>
-          <w:szCs w:val="24"/>
-        </w:rPr>
-        <w:t>:</w:t>
-      </w:r>
-      <w:r>
-        <w:rPr>
-          <w:rFonts w:ascii="Consolas" w:hAnsi="Consolas" w:cs="Consolas"/>
-          <w:sz w:val="24"/>
-          <w:szCs w:val="24"/>
-        </w:rPr>
         <w:t xml:space="preserve"> </w:t>
+      </w:r>
+      <w:r>
+        <w:rPr>
+          <w:rFonts w:ascii="Consolas" w:hAnsi="Consolas" w:cs="Consolas"/>
+          <w:sz w:val="24"/>
+          <w:szCs w:val="24"/>
+        </w:rPr>
+        <w:t xml:space="preserve">     </w:t>
+      </w:r>
+      <w:r>
+        <w:rPr>
+          <w:rFonts w:ascii="Consolas" w:hAnsi="Consolas" w:cs="Consolas"/>
+          <w:sz w:val="24"/>
+          <w:szCs w:val="24"/>
+        </w:rPr>
+        <w:t xml:space="preserve">: </w:t>
       </w:r>
       <w:hyperlink r:id="rId6" w:history="1">
         <w:r>

</xml_diff>